<commit_message>
continue working on reviewing/cleaning lab 3 in ISLR
</commit_message>
<xml_diff>
--- a/Stats/statsByLopez/02_baseball2/baseballReadingsNotes_2.docx
+++ b/Stats/statsByLopez/02_baseball2/baseballReadingsNotes_2.docx
@@ -210,21 +210,7 @@
         <w:rPr>
           <w:b/>
         </w:rPr>
-        <w:t xml:space="preserve">can’t tell, just from ERA, which runs were </w:t>
-      </w:r>
-      <w:proofErr w:type="gramStart"/>
-      <w:r>
-        <w:rPr>
-          <w:b/>
-        </w:rPr>
-        <w:t>actually the</w:t>
-      </w:r>
-      <w:proofErr w:type="gramEnd"/>
-      <w:r>
-        <w:rPr>
-          <w:b/>
-        </w:rPr>
-        <w:t xml:space="preserve"> pitcher’s fault.</w:t>
+        <w:t>can’t tell, just from ERA, which runs were actually the pitcher’s fault.</w:t>
       </w:r>
       <w:r>
         <w:t xml:space="preserve"> </w:t>
@@ -488,16 +474,11 @@
       <w:r>
         <w:t xml:space="preserve"> tried to adjust for, among other things, what </w:t>
       </w:r>
-      <w:proofErr w:type="gramStart"/>
       <w:r>
         <w:t xml:space="preserve">was </w:t>
       </w:r>
       <w:r>
-        <w:t>considered to be</w:t>
-      </w:r>
-      <w:proofErr w:type="gramEnd"/>
-      <w:r>
-        <w:t xml:space="preserve"> a “fair” </w:t>
+        <w:t xml:space="preserve">considered to be a “fair” </w:t>
       </w:r>
       <w:r>
         <w:t xml:space="preserve"># </w:t>
@@ -1126,15 +1107,7 @@
         <w:t xml:space="preserve"> </w:t>
       </w:r>
       <w:r>
-        <w:t xml:space="preserve">start </w:t>
-      </w:r>
-      <w:proofErr w:type="gramStart"/>
-      <w:r>
-        <w:t>making adjustments</w:t>
-      </w:r>
-      <w:proofErr w:type="gramEnd"/>
-      <w:r>
-        <w:t xml:space="preserve">. </w:t>
+        <w:t xml:space="preserve">start making adjustments. </w:t>
       </w:r>
     </w:p>
     <w:p>
@@ -1781,48 +1754,57 @@
         <w:ind w:left="1800"/>
       </w:pPr>
       <w:r>
-        <w:t xml:space="preserve">Likewise, when starter loads </w:t>
+        <w:t>Likewise, when starter loads bases</w:t>
+      </w:r>
+      <w:r>
+        <w:t xml:space="preserve"> </w:t>
+      </w:r>
+      <w:r>
+        <w:t xml:space="preserve">but reliever gets team out of it, </w:t>
+      </w:r>
+      <w:r>
+        <w:rPr>
+          <w:i/>
+        </w:rPr>
+        <w:t>reliever doesn’t simply get credit for an out or</w:t>
+      </w:r>
+      <w:r>
+        <w:rPr>
+          <w:i/>
+        </w:rPr>
+        <w:t xml:space="preserve"> 2 but</w:t>
+      </w:r>
+      <w:r>
+        <w:rPr>
+          <w:i/>
+        </w:rPr>
+        <w:t xml:space="preserve"> gets a bonus for all runs </w:t>
+      </w:r>
+      <w:r>
+        <w:rPr>
+          <w:i/>
+        </w:rPr>
+        <w:t xml:space="preserve">that were </w:t>
+      </w:r>
+      <w:r>
+        <w:rPr>
+          <w:i/>
+        </w:rPr>
+        <w:t xml:space="preserve">expected to score from a bases-loaded situation in an average </w:t>
       </w:r>
       <w:proofErr w:type="gramStart"/>
       <w:r>
-        <w:t>bases</w:t>
+        <w:rPr>
+          <w:i/>
+        </w:rPr>
+        <w:t>situation, but</w:t>
       </w:r>
       <w:proofErr w:type="gramEnd"/>
       <w:r>
-        <w:t xml:space="preserve"> </w:t>
-      </w:r>
-      <w:r>
-        <w:t xml:space="preserve">but reliever gets team out of it, </w:t>
-      </w:r>
-      <w:r>
         <w:rPr>
           <w:i/>
         </w:rPr>
-        <w:t>reliever doesn’t simply get credit for an out or</w:t>
-      </w:r>
-      <w:r>
-        <w:rPr>
-          <w:i/>
-        </w:rPr>
-        <w:t xml:space="preserve"> 2 but</w:t>
-      </w:r>
-      <w:r>
-        <w:rPr>
-          <w:i/>
-        </w:rPr>
-        <w:t xml:space="preserve"> gets a bonus for all runs </w:t>
-      </w:r>
-      <w:r>
-        <w:rPr>
-          <w:i/>
-        </w:rPr>
-        <w:t xml:space="preserve">that were </w:t>
-      </w:r>
-      <w:r>
-        <w:rPr>
-          <w:i/>
-        </w:rPr>
-        <w:t>expected to score from a bases-loaded situation in an average situation, but didn’t.</w:t>
+        <w:t xml:space="preserve"> didn’t.</w:t>
       </w:r>
       <w:r>
         <w:t xml:space="preserve"> </w:t>
@@ -2300,13 +2282,8 @@
       <w:r>
         <w:t xml:space="preserve">For </w:t>
       </w:r>
-      <w:proofErr w:type="gramStart"/>
-      <w:r>
-        <w:t>baserunners in particular, now</w:t>
-      </w:r>
-      <w:proofErr w:type="gramEnd"/>
-      <w:r>
-        <w:t xml:space="preserve"> have something much more accurate to evaluate base-stealing ability than base-stealing</w:t>
+      <w:r>
+        <w:t>baserunners in particular, now have something much more accurate to evaluate base-stealing ability than base-stealing</w:t>
       </w:r>
       <w:r>
         <w:t xml:space="preserve"> %</w:t>
@@ -2737,13 +2714,8 @@
       <w:r>
         <w:t xml:space="preserve">= </w:t>
       </w:r>
-      <w:proofErr w:type="gramStart"/>
-      <w:r>
-        <w:t>similar to</w:t>
-      </w:r>
-      <w:proofErr w:type="gramEnd"/>
-      <w:r>
-        <w:t xml:space="preserve"> SRAA, but more complicated. </w:t>
+      <w:r>
+        <w:t xml:space="preserve">similar to SRAA, but more complicated. </w:t>
       </w:r>
     </w:p>
     <w:p>
@@ -2762,11 +2734,7 @@
         <w:t xml:space="preserve"> TRAA</w:t>
       </w:r>
       <w:r>
-        <w:t xml:space="preserve">, don’t care whether baserunner </w:t>
-      </w:r>
-      <w:proofErr w:type="gramStart"/>
-      <w:r>
-        <w:t xml:space="preserve">actually </w:t>
+        <w:t xml:space="preserve">, don’t care whether baserunner actually </w:t>
       </w:r>
       <w:r>
         <w:rPr>
@@ -2774,7 +2742,6 @@
         </w:rPr>
         <w:t>succeeds</w:t>
       </w:r>
-      <w:proofErr w:type="gramEnd"/>
       <w:r>
         <w:t xml:space="preserve"> in stealing</w:t>
       </w:r>
@@ -4366,15 +4333,7 @@
         <w:t xml:space="preserve">in the public domain + </w:t>
       </w:r>
       <w:r>
-        <w:t xml:space="preserve">only DRA gives assurance a pitcher’s performance is </w:t>
-      </w:r>
-      <w:proofErr w:type="gramStart"/>
-      <w:r>
-        <w:t>actually being</w:t>
-      </w:r>
-      <w:proofErr w:type="gramEnd"/>
-      <w:r>
-        <w:t xml:space="preserve"> considered in context of batter, catcher, runners on base, as well as stadium </w:t>
+        <w:t xml:space="preserve">only DRA gives assurance a pitcher’s performance is actually being considered in context of batter, catcher, runners on base, as well as stadium </w:t>
       </w:r>
       <w:r>
         <w:t xml:space="preserve">+ </w:t>
@@ -4444,21 +4403,7 @@
         <w:rPr>
           <w:b/>
         </w:rPr>
-        <w:t xml:space="preserve">pay </w:t>
-      </w:r>
-      <w:proofErr w:type="gramStart"/>
-      <w:r>
-        <w:rPr>
-          <w:b/>
-        </w:rPr>
-        <w:t>particular attention</w:t>
-      </w:r>
-      <w:proofErr w:type="gramEnd"/>
-      <w:r>
-        <w:rPr>
-          <w:b/>
-        </w:rPr>
-        <w:t xml:space="preserve"> to in evaluating accuracy of a new metric.</w:t>
+        <w:t>pay particular attention to in evaluating accuracy of a new metric.</w:t>
       </w:r>
     </w:p>
     <w:p>
@@ -4499,15 +4444,7 @@
         <w:ind w:left="1080"/>
       </w:pPr>
       <w:r>
-        <w:t xml:space="preserve">If pitcher </w:t>
-      </w:r>
-      <w:proofErr w:type="gramStart"/>
-      <w:r>
-        <w:t>actually allowed</w:t>
-      </w:r>
-      <w:proofErr w:type="gramEnd"/>
-      <w:r>
-        <w:t xml:space="preserve"> </w:t>
+        <w:t xml:space="preserve">If pitcher actually allowed </w:t>
       </w:r>
       <w:r>
         <w:t xml:space="preserve">4 R </w:t>
@@ -5090,21 +5027,7 @@
         <w:rPr>
           <w:b/>
         </w:rPr>
-        <w:t xml:space="preserve"> DRA allows us to determine which runs are most </w:t>
-      </w:r>
-      <w:proofErr w:type="gramStart"/>
-      <w:r>
-        <w:rPr>
-          <w:b/>
-        </w:rPr>
-        <w:t>fairly blamed</w:t>
-      </w:r>
-      <w:proofErr w:type="gramEnd"/>
-      <w:r>
-        <w:rPr>
-          <w:b/>
-        </w:rPr>
-        <w:t xml:space="preserve"> on the pitcher</w:t>
+        <w:t xml:space="preserve"> DRA allows us to determine which runs are most fairly blamed on the pitcher</w:t>
       </w:r>
       <w:r>
         <w:t xml:space="preserve"> +</w:t>
@@ -5667,27 +5590,122 @@
         <w:t xml:space="preserve">best estimate of how good </w:t>
       </w:r>
       <w:r>
-        <w:t xml:space="preserve">pitcher has been in a </w:t>
-      </w:r>
-      <w:proofErr w:type="gramStart"/>
-      <w:r>
-        <w:t>particular season</w:t>
-      </w:r>
-      <w:proofErr w:type="gramEnd"/>
+        <w:t xml:space="preserve">pitcher has been in a particular season + </w:t>
+      </w:r>
+      <w:r>
+        <w:t xml:space="preserve">you </w:t>
+      </w:r>
+      <w:r>
+        <w:t xml:space="preserve">can </w:t>
+      </w:r>
+      <w:r>
+        <w:t xml:space="preserve">leave details to </w:t>
+      </w:r>
+      <w:r>
+        <w:t>Baseball Prospectus</w:t>
+      </w:r>
+    </w:p>
+    <w:p>
+      <w:pPr>
+        <w:pStyle w:val="ListBullet"/>
+        <w:tabs>
+          <w:tab w:val="clear" w:pos="360"/>
+          <w:tab w:val="num" w:pos="720"/>
+        </w:tabs>
+        <w:ind w:left="720"/>
+      </w:pPr>
+      <w:r>
+        <w:t xml:space="preserve">2) </w:t>
+      </w:r>
+      <w:r>
+        <w:t xml:space="preserve">DRA was created to evaluate </w:t>
+      </w:r>
+      <w:r>
+        <w:t xml:space="preserve">PAST </w:t>
+      </w:r>
+    </w:p>
+    <w:p>
+      <w:pPr>
+        <w:pStyle w:val="ListBullet"/>
+        <w:tabs>
+          <w:tab w:val="clear" w:pos="360"/>
+          <w:tab w:val="num" w:pos="1080"/>
+        </w:tabs>
+        <w:ind w:left="1080"/>
+      </w:pPr>
+      <w:r>
+        <w:t xml:space="preserve">To </w:t>
+      </w:r>
+      <w:r>
+        <w:t xml:space="preserve">project </w:t>
+      </w:r>
+      <w:r>
+        <w:rPr>
+          <w:i/>
+        </w:rPr>
+        <w:t>future</w:t>
+      </w:r>
+      <w:r>
+        <w:t xml:space="preserve"> performance of a pitcher, use </w:t>
+      </w:r>
+      <w:r>
+        <w:rPr>
+          <w:b/>
+        </w:rPr>
+        <w:t>PECOTA</w:t>
+      </w:r>
       <w:r>
         <w:t xml:space="preserve"> + </w:t>
       </w:r>
       <w:r>
-        <w:t xml:space="preserve">you </w:t>
-      </w:r>
-      <w:r>
-        <w:t xml:space="preserve">can </w:t>
-      </w:r>
-      <w:r>
-        <w:t xml:space="preserve">leave details to </w:t>
-      </w:r>
-      <w:r>
-        <w:t>Baseball Prospectus</w:t>
+        <w:t xml:space="preserve">to evaluate how talented pitcher is regardless of performance to date, use </w:t>
+      </w:r>
+      <w:proofErr w:type="spellStart"/>
+      <w:r>
+        <w:rPr>
+          <w:b/>
+        </w:rPr>
+        <w:t>cFIP</w:t>
+      </w:r>
+      <w:proofErr w:type="spellEnd"/>
+    </w:p>
+    <w:p>
+      <w:pPr>
+        <w:pStyle w:val="ListBullet"/>
+        <w:tabs>
+          <w:tab w:val="clear" w:pos="360"/>
+          <w:tab w:val="num" w:pos="1080"/>
+        </w:tabs>
+        <w:ind w:left="1080"/>
+      </w:pPr>
+      <w:proofErr w:type="spellStart"/>
+      <w:r>
+        <w:t>cFIP</w:t>
+      </w:r>
+      <w:proofErr w:type="spellEnd"/>
+      <w:r>
+        <w:t xml:space="preserve"> can </w:t>
+      </w:r>
+      <w:r>
+        <w:t>be used w/ DRA t</w:t>
+      </w:r>
+      <w:r>
+        <w:t>o</w:t>
+      </w:r>
+      <w:r>
+        <w:t xml:space="preserve"> </w:t>
+      </w:r>
+      <w:r>
+        <w:t xml:space="preserve">compare recent results </w:t>
+      </w:r>
+      <w:r>
+        <w:t>w/</w:t>
+      </w:r>
+      <w:r>
+        <w:t xml:space="preserve"> likelihood of </w:t>
+      </w:r>
+      <w:r>
+        <w:t>future improvement/decline</w:t>
       </w:r>
     </w:p>
     <w:p>
@@ -5700,13 +5718,16 @@
         <w:ind w:left="720"/>
       </w:pPr>
       <w:r>
-        <w:t xml:space="preserve">2) </w:t>
-      </w:r>
-      <w:r>
-        <w:t xml:space="preserve">DRA was created to evaluate </w:t>
-      </w:r>
-      <w:r>
-        <w:t xml:space="preserve">PAST </w:t>
+        <w:t>3)</w:t>
+      </w:r>
+      <w:r>
+        <w:t xml:space="preserve"> DRA is now the foundation for Pitcher Wins Above Replacement (PWARP) </w:t>
+      </w:r>
+      <w:r>
+        <w:t xml:space="preserve">@ </w:t>
+      </w:r>
+      <w:r>
+        <w:t xml:space="preserve">Baseball Prospectus. </w:t>
       </w:r>
     </w:p>
     <w:p>
@@ -5719,127 +5740,13 @@
         <w:ind w:left="1080"/>
       </w:pPr>
       <w:r>
-        <w:t xml:space="preserve">To </w:t>
-      </w:r>
-      <w:r>
-        <w:t xml:space="preserve">project </w:t>
-      </w:r>
-      <w:r>
-        <w:rPr>
-          <w:i/>
-        </w:rPr>
-        <w:t>future</w:t>
-      </w:r>
-      <w:r>
-        <w:t xml:space="preserve"> performance of a pitcher, use </w:t>
-      </w:r>
-      <w:r>
-        <w:rPr>
-          <w:b/>
-        </w:rPr>
-        <w:t>PECOTA</w:t>
-      </w:r>
-      <w:r>
-        <w:t xml:space="preserve"> + </w:t>
-      </w:r>
-      <w:r>
-        <w:t xml:space="preserve">to evaluate how talented pitcher is regardless of performance to date, use </w:t>
-      </w:r>
-      <w:proofErr w:type="spellStart"/>
-      <w:r>
-        <w:rPr>
-          <w:b/>
-        </w:rPr>
-        <w:t>cFIP</w:t>
-      </w:r>
-      <w:proofErr w:type="spellEnd"/>
-    </w:p>
-    <w:p>
-      <w:pPr>
-        <w:pStyle w:val="ListBullet"/>
-        <w:tabs>
-          <w:tab w:val="clear" w:pos="360"/>
-          <w:tab w:val="num" w:pos="1080"/>
-        </w:tabs>
-        <w:ind w:left="1080"/>
-      </w:pPr>
-      <w:proofErr w:type="spellStart"/>
-      <w:r>
-        <w:t>cFIP</w:t>
-      </w:r>
-      <w:proofErr w:type="spellEnd"/>
-      <w:r>
-        <w:t xml:space="preserve"> can </w:t>
-      </w:r>
-      <w:r>
-        <w:t>be used w/ DRA t</w:t>
-      </w:r>
-      <w:r>
-        <w:t>o</w:t>
-      </w:r>
-      <w:r>
-        <w:t xml:space="preserve"> </w:t>
-      </w:r>
-      <w:r>
-        <w:t xml:space="preserve">compare recent results </w:t>
-      </w:r>
-      <w:r>
-        <w:t>w/</w:t>
-      </w:r>
-      <w:r>
-        <w:t xml:space="preserve"> likelihood of </w:t>
-      </w:r>
-      <w:r>
-        <w:t>future improvement/decline</w:t>
-      </w:r>
-    </w:p>
-    <w:p>
-      <w:pPr>
-        <w:pStyle w:val="ListBullet"/>
-        <w:tabs>
-          <w:tab w:val="clear" w:pos="360"/>
-          <w:tab w:val="num" w:pos="720"/>
-        </w:tabs>
-        <w:ind w:left="720"/>
-      </w:pPr>
-      <w:r>
-        <w:t>3)</w:t>
-      </w:r>
-      <w:r>
-        <w:t xml:space="preserve"> DRA is now the foundation for Pitcher Wins Above Replacement (PWARP) </w:t>
-      </w:r>
-      <w:r>
-        <w:t xml:space="preserve">@ </w:t>
-      </w:r>
-      <w:r>
-        <w:t xml:space="preserve">Baseball Prospectus. </w:t>
-      </w:r>
-    </w:p>
-    <w:p>
-      <w:pPr>
-        <w:pStyle w:val="ListBullet"/>
-        <w:tabs>
-          <w:tab w:val="clear" w:pos="360"/>
-          <w:tab w:val="num" w:pos="1080"/>
-        </w:tabs>
-        <w:ind w:left="1080"/>
-      </w:pPr>
-      <w:r>
         <w:t xml:space="preserve">For the time being, to see how many </w:t>
       </w:r>
       <w:r>
         <w:t>W</w:t>
       </w:r>
       <w:r>
-        <w:t xml:space="preserve"> a pitcher has been worth in a </w:t>
-      </w:r>
-      <w:proofErr w:type="gramStart"/>
-      <w:r>
-        <w:t>particular season</w:t>
-      </w:r>
-      <w:proofErr w:type="gramEnd"/>
-      <w:r>
-        <w:t xml:space="preserve">, </w:t>
+        <w:t xml:space="preserve"> a pitcher has been worth in a particular season, </w:t>
       </w:r>
       <w:r>
         <w:t>look @</w:t>
@@ -5986,19 +5893,7 @@
           <w:rPr>
             <w:rStyle w:val="Hyperlink"/>
           </w:rPr>
-          <w:t>https://www.fang</w:t>
-        </w:r>
-        <w:r>
-          <w:rPr>
-            <w:rStyle w:val="Hyperlink"/>
-          </w:rPr>
-          <w:t>r</w:t>
-        </w:r>
-        <w:r>
-          <w:rPr>
-            <w:rStyle w:val="Hyperlink"/>
-          </w:rPr>
-          <w:t>aphs.com/library/pitching/fip/</w:t>
+          <w:t>https://www.fangraphs.com/library/pitching/fip/</w:t>
         </w:r>
       </w:hyperlink>
       <w:r>
@@ -6043,21 +5938,7 @@
         <w:rPr>
           <w:b/>
         </w:rPr>
-        <w:t xml:space="preserve">given </w:t>
-      </w:r>
-      <w:proofErr w:type="gramStart"/>
-      <w:r>
-        <w:rPr>
-          <w:b/>
-        </w:rPr>
-        <w:t>period of time</w:t>
-      </w:r>
-      <w:proofErr w:type="gramEnd"/>
-      <w:r>
-        <w:rPr>
-          <w:b/>
-        </w:rPr>
-        <w:t xml:space="preserve"> if pitcher were to have experienced league </w:t>
+        <w:t xml:space="preserve">given period of time if pitcher were to have experienced league </w:t>
       </w:r>
       <w:r>
         <w:rPr>
@@ -6238,21 +6119,7 @@
         <w:rPr>
           <w:i/>
         </w:rPr>
-        <w:t xml:space="preserve">more stable indicator of how a pitcher </w:t>
-      </w:r>
-      <w:proofErr w:type="gramStart"/>
-      <w:r>
-        <w:rPr>
-          <w:i/>
-        </w:rPr>
-        <w:t>actually performed</w:t>
-      </w:r>
-      <w:proofErr w:type="gramEnd"/>
-      <w:r>
-        <w:rPr>
-          <w:i/>
-        </w:rPr>
-        <w:t xml:space="preserve"> over a given period of time than a </w:t>
+        <w:t xml:space="preserve">more stable indicator of how a pitcher actually performed over a given period of time than a </w:t>
       </w:r>
       <w:r>
         <w:rPr>
@@ -6928,15 +6795,7 @@
         <w:t>of</w:t>
       </w:r>
       <w:r>
-        <w:t xml:space="preserve"> performance over a given </w:t>
-      </w:r>
-      <w:proofErr w:type="gramStart"/>
-      <w:r>
-        <w:t>period of time</w:t>
-      </w:r>
-      <w:proofErr w:type="gramEnd"/>
-      <w:r>
-        <w:t xml:space="preserve">. </w:t>
+        <w:t xml:space="preserve"> performance over a given period of time. </w:t>
       </w:r>
     </w:p>
     <w:p>
@@ -7243,14 +7102,12 @@
       <w:r>
         <w:t xml:space="preserve">an attempt to measure how well a pitcher </w:t>
       </w:r>
-      <w:proofErr w:type="gramStart"/>
       <w:r>
         <w:t xml:space="preserve">ACTUALLY </w:t>
       </w:r>
       <w:r>
         <w:t>performed</w:t>
       </w:r>
-      <w:proofErr w:type="gramEnd"/>
       <w:r>
         <w:t xml:space="preserve">, </w:t>
       </w:r>
@@ -8419,15 +8276,7 @@
         <w:t>more</w:t>
       </w:r>
       <w:r>
-        <w:t xml:space="preserve"> pitching components </w:t>
-      </w:r>
-      <w:proofErr w:type="gramStart"/>
-      <w:r>
-        <w:t>in an attempt to</w:t>
-      </w:r>
-      <w:proofErr w:type="gramEnd"/>
-      <w:r>
-        <w:t xml:space="preserve"> normalize for luck in </w:t>
+        <w:t xml:space="preserve"> pitching components in an attempt to normalize for luck in </w:t>
       </w:r>
       <w:r>
         <w:t>HR</w:t>
@@ -8668,7 +8517,6 @@
       <w:r>
         <w:t xml:space="preserve"> have done, not how well he </w:t>
       </w:r>
-      <w:proofErr w:type="gramStart"/>
       <w:r>
         <w:rPr>
           <w:i/>
@@ -8679,11 +8527,7 @@
         <w:t xml:space="preserve"> </w:t>
       </w:r>
       <w:r>
-        <w:t>did</w:t>
-      </w:r>
-      <w:proofErr w:type="gramEnd"/>
-      <w:r>
-        <w:t>.</w:t>
+        <w:t>did.</w:t>
       </w:r>
     </w:p>
     <w:p>
@@ -8924,10 +8768,7 @@
         <w:t xml:space="preserve"> </w:t>
       </w:r>
       <w:r>
-        <w:t>better</w:t>
-      </w:r>
-      <w:r>
-        <w:t xml:space="preserve"> </w:t>
+        <w:t xml:space="preserve">better </w:t>
       </w:r>
       <w:r>
         <w:sym w:font="Wingdings" w:char="F0E0"/>
@@ -9192,15 +9033,7 @@
         <w:t xml:space="preserve">== </w:t>
       </w:r>
       <w:r>
-        <w:t xml:space="preserve">whether runs were </w:t>
-      </w:r>
-      <w:proofErr w:type="gramStart"/>
-      <w:r>
-        <w:t>actually prevented</w:t>
-      </w:r>
-      <w:proofErr w:type="gramEnd"/>
-      <w:r>
-        <w:t xml:space="preserve">. </w:t>
+        <w:t xml:space="preserve">whether runs were actually prevented. </w:t>
       </w:r>
     </w:p>
     <w:p>
@@ -9280,7 +9113,6 @@
       <w:r>
         <w:t xml:space="preserve">version of ERA that tells you how well a pitcher </w:t>
       </w:r>
-      <w:proofErr w:type="gramStart"/>
       <w:r>
         <w:rPr>
           <w:i/>
@@ -9293,7 +9125,6 @@
       <w:r>
         <w:t>pitched</w:t>
       </w:r>
-      <w:proofErr w:type="gramEnd"/>
       <w:r>
         <w:t>,</w:t>
       </w:r>
@@ -10480,10 +10311,7 @@
         <w:t xml:space="preserve">Conceptually, </w:t>
       </w:r>
       <w:r>
-        <w:t xml:space="preserve">WAR </w:t>
-      </w:r>
-      <w:r>
-        <w:t xml:space="preserve">= </w:t>
+        <w:t xml:space="preserve">WAR = </w:t>
       </w:r>
       <w:r>
         <w:t>simple</w:t>
@@ -10785,13 +10613,8 @@
       <w:pPr>
         <w:pStyle w:val="ListBullet"/>
       </w:pPr>
-      <w:proofErr w:type="gramStart"/>
-      <w:r>
-        <w:t>Generally speaking, very</w:t>
-      </w:r>
-      <w:proofErr w:type="gramEnd"/>
-      <w:r>
-        <w:t xml:space="preserve"> biggest stars in the game, both pitchers </w:t>
+      <w:r>
+        <w:t xml:space="preserve">Generally speaking, very biggest stars in the game, both pitchers </w:t>
       </w:r>
       <w:r>
         <w:t xml:space="preserve">+ </w:t>
@@ -10971,15 +10794,7 @@
         <w:t xml:space="preserve"> =</w:t>
       </w:r>
       <w:r>
-        <w:t xml:space="preserve"> </w:t>
-      </w:r>
-      <w:proofErr w:type="gramStart"/>
-      <w:r>
-        <w:t>by definition, easily</w:t>
-      </w:r>
-      <w:proofErr w:type="gramEnd"/>
-      <w:r>
-        <w:t xml:space="preserve"> replaceable.</w:t>
+        <w:t xml:space="preserve"> by definition, easily replaceable.</w:t>
       </w:r>
     </w:p>
     <w:p>
@@ -11417,7 +11232,7 @@
         <w:t xml:space="preserve">+ </w:t>
       </w:r>
       <w:r>
-        <w:t xml:space="preserve">awfully fun to use </w:t>
+        <w:t>awfully fun to use</w:t>
       </w:r>
       <w:bookmarkStart w:id="1" w:name="_GoBack"/>
       <w:bookmarkEnd w:id="1"/>
@@ -11585,6 +11400,7 @@
     <w:lsdException w:name="HTML Sample" w:semiHidden="1" w:unhideWhenUsed="1"/>
     <w:lsdException w:name="HTML Typewriter" w:semiHidden="1" w:unhideWhenUsed="1"/>
     <w:lsdException w:name="HTML Variable" w:semiHidden="1" w:unhideWhenUsed="1"/>
+    <w:lsdException w:name="Normal Table" w:semiHidden="1" w:unhideWhenUsed="1"/>
     <w:lsdException w:name="annotation subject" w:semiHidden="1" w:unhideWhenUsed="1"/>
     <w:lsdException w:name="No List" w:semiHidden="1" w:unhideWhenUsed="1"/>
     <w:lsdException w:name="Outline List 1" w:semiHidden="1" w:unhideWhenUsed="1"/>
@@ -11628,8 +11444,10 @@
     <w:lsdException w:name="Table Elegant" w:semiHidden="1" w:unhideWhenUsed="1"/>
     <w:lsdException w:name="Table Professional" w:semiHidden="1" w:unhideWhenUsed="1"/>
     <w:lsdException w:name="Table Subtle 1" w:semiHidden="1" w:unhideWhenUsed="1"/>
+    <w:lsdException w:name="Table Subtle 2" w:semiHidden="1" w:unhideWhenUsed="1"/>
     <w:lsdException w:name="Table Web 1" w:semiHidden="1" w:unhideWhenUsed="1"/>
     <w:lsdException w:name="Table Web 2" w:semiHidden="1" w:unhideWhenUsed="1"/>
+    <w:lsdException w:name="Table Web 3" w:semiHidden="1" w:unhideWhenUsed="1"/>
     <w:lsdException w:name="Balloon Text" w:semiHidden="1" w:unhideWhenUsed="1"/>
     <w:lsdException w:name="Table Grid" w:uiPriority="39"/>
     <w:lsdException w:name="Table Theme" w:semiHidden="1" w:unhideWhenUsed="1"/>
@@ -11926,6 +11744,7 @@
   <w:style w:type="character" w:default="1" w:styleId="DefaultParagraphFont">
     <w:name w:val="Default Paragraph Font"/>
     <w:uiPriority w:val="1"/>
+    <w:semiHidden/>
     <w:unhideWhenUsed/>
   </w:style>
   <w:style w:type="table" w:default="1" w:styleId="TableNormal">
@@ -12372,7 +12191,7 @@
 </file>
 
 <file path=customXml/itemProps1.xml><?xml version="1.0" encoding="utf-8"?>
-<ds:datastoreItem xmlns:ds="http://schemas.openxmlformats.org/officeDocument/2006/customXml" ds:itemID="{3D780CF3-E600-4363-AC06-8DF71317C4C1}">
+<ds:datastoreItem xmlns:ds="http://schemas.openxmlformats.org/officeDocument/2006/customXml" ds:itemID="{6C63D852-3243-4793-88FE-DA5F7B757142}">
   <ds:schemaRefs>
     <ds:schemaRef ds:uri="http://schemas.openxmlformats.org/officeDocument/2006/bibliography"/>
   </ds:schemaRefs>

</xml_diff>